<commit_message>
Update regular paper template and links
</commit_message>
<xml_diff>
--- a/content/upcoming-conference/call-for-papers/ICRAT2022_regular_paper_template.docx
+++ b/content/upcoming-conference/call-for-papers/ICRAT2022_regular_paper_template.docx
@@ -265,7 +265,31 @@
         <w:rPr>
           <w:rFonts w:eastAsia="MS Mincho"/>
         </w:rPr>
-        <w:t xml:space="preserve"> Paper submissions must strictly comply with a 10-page limit.</w:t>
+        <w:t xml:space="preserve"> Paper submissions must strictly comply with a</w:t>
+      </w:r>
+      <w:r>
+        <w:rPr>
+          <w:rFonts w:eastAsia="MS Mincho"/>
+        </w:rPr>
+        <w:t>n</w:t>
+      </w:r>
+      <w:r>
+        <w:rPr>
+          <w:rFonts w:eastAsia="MS Mincho"/>
+        </w:rPr>
+        <w:t xml:space="preserve"> </w:t>
+      </w:r>
+      <w:r>
+        <w:rPr>
+          <w:rFonts w:eastAsia="MS Mincho"/>
+        </w:rPr>
+        <w:t>8</w:t>
+      </w:r>
+      <w:r>
+        <w:rPr>
+          <w:rFonts w:eastAsia="MS Mincho"/>
+        </w:rPr>
+        <w:t>-page limit.</w:t>
       </w:r>
       <w:r>
         <w:rPr>
@@ -444,15 +468,7 @@
     </w:p>
     <w:p>
       <w:r>
-        <w:t xml:space="preserve">Before you begin to format your paper, first </w:t>
-      </w:r>
-      <w:proofErr w:type="gramStart"/>
-      <w:r>
-        <w:t>write</w:t>
-      </w:r>
-      <w:proofErr w:type="gramEnd"/>
-      <w:r>
-        <w:t xml:space="preserve"> and save the content as a separate text file. Keep your text and graphic files separate until after the text has been formatted and styled. Do not use hard tabs, and limit use of hard returns to only one return at the end of a paragraph. Do not add any kind of pagination anywhere in the paper. Do not number text heads-the template will do that for you.</w:t>
+        <w:t>Before you begin to format your paper, first write and save the content as a separate text file. Keep your text and graphic files separate until after the text has been formatted and styled. Do not use hard tabs, and limit use of hard returns to only one return at the end of a paragraph. Do not add any kind of pagination anywhere in the paper. Do not number text heads-the template will do that for you.</w:t>
       </w:r>
     </w:p>
     <w:p>
@@ -485,15 +501,7 @@
         <w:t xml:space="preserve"> In general, it is best to avoid acronyms in the abstract unless they are critical.</w:t>
       </w:r>
       <w:r>
-        <w:t xml:space="preserve"> Abbreviations such as IEEE, SI, MKS, CGS, </w:t>
-      </w:r>
-      <w:proofErr w:type="spellStart"/>
-      <w:r>
-        <w:t>sc</w:t>
-      </w:r>
-      <w:proofErr w:type="spellEnd"/>
-      <w:r>
-        <w:t>, dc, and rms do not have to be defined. Do not use abbreviations in the title or heads unless they are unavoidable.</w:t>
+        <w:t xml:space="preserve"> Abbreviations such as IEEE, SI, MKS, CGS, sc, dc, and rms do not have to be defined. Do not use abbreviations in the title or heads unless they are unavoidable.</w:t>
       </w:r>
     </w:p>
     <w:p>
@@ -554,23 +562,7 @@
         <w:t>2</w:t>
       </w:r>
       <w:r>
-        <w:t>” or “</w:t>
-      </w:r>
-      <w:proofErr w:type="spellStart"/>
-      <w:r>
-        <w:t>webers</w:t>
-      </w:r>
-      <w:proofErr w:type="spellEnd"/>
-      <w:r>
-        <w:t xml:space="preserve"> per square meter”, not “</w:t>
-      </w:r>
-      <w:proofErr w:type="spellStart"/>
-      <w:r>
-        <w:t>webers</w:t>
-      </w:r>
-      <w:proofErr w:type="spellEnd"/>
-      <w:r>
-        <w:t>/m</w:t>
+        <w:t>” or “webers per square meter”, not “webers/m</w:t>
       </w:r>
       <w:r>
         <w:rPr>
@@ -625,21 +617,12 @@
       <w:r>
         <w:t xml:space="preserve"> (</w:t>
       </w:r>
-      <w:proofErr w:type="gramStart"/>
       <w:r>
         <w:rPr>
           <w:i/>
           <w:iCs/>
         </w:rPr>
-        <w:t>bullet</w:t>
-      </w:r>
-      <w:proofErr w:type="gramEnd"/>
-      <w:r>
-        <w:rPr>
-          <w:i/>
-          <w:iCs/>
-        </w:rPr>
-        <w:t xml:space="preserve"> list</w:t>
+        <w:t>bullet list</w:t>
       </w:r>
       <w:r>
         <w:t>)</w:t>
@@ -677,15 +660,7 @@
         <w:t>E</w:t>
       </w:r>
       <w:r>
-        <w:t xml:space="preserve">quations are an exception to the prescribed specifications of this template. You will need to determine </w:t>
-      </w:r>
-      <w:proofErr w:type="gramStart"/>
-      <w:r>
-        <w:t>whether or not</w:t>
-      </w:r>
-      <w:proofErr w:type="gramEnd"/>
-      <w:r>
-        <w:t xml:space="preserve"> your equation should be typed using either the Times New Roman or the Symbol font (please no other font). To create multileveled equations, it may be necessary to treat the equation as a graphic and insert it into the text after your paper is styled.</w:t>
+        <w:t>quations are an exception to the prescribed specifications of this template. You will need to determine whether or not your equation should be typed using either the Times New Roman or the Symbol font (please no other font). To create multileveled equations, it may be necessary to treat the equation as a graphic and insert it into the text after your paper is styled.</w:t>
       </w:r>
     </w:p>
     <w:p>
@@ -705,15 +680,7 @@
         <w:t>ed</w:t>
       </w:r>
       <w:r>
-        <w:t xml:space="preserve"> flush right, as in (1), using a right tab stop. To make your equations more compact, you may use the solidus </w:t>
-      </w:r>
-      <w:proofErr w:type="gramStart"/>
-      <w:r>
-        <w:t>( /</w:t>
-      </w:r>
-      <w:proofErr w:type="gramEnd"/>
-      <w:r>
-        <w:t xml:space="preserve"> ), the exp function, or appropriate exponents. Italicize Roman symbols for quantities and variables, but not Greek symbols. Use a long dash rather than a hyphen for a minus sign. Punctuate equations with commas or periods when they are part of a sentence, as in</w:t>
+        <w:t xml:space="preserve"> flush right, as in (1), using a right tab stop. To make your equations more compact, you may use the solidus ( / ), the exp function, or appropriate exponents. Italicize Roman symbols for quantities and variables, but not Greek symbols. Use a long dash rather than a hyphen for a minus sign. Punctuate equations with commas or periods when they are part of a sentence, as in</w:t>
       </w:r>
     </w:p>
     <w:p>
@@ -836,15 +803,7 @@
         <w:pStyle w:val="bulletlist"/>
       </w:pPr>
       <w:r>
-        <w:t xml:space="preserve">In American English, commas, semi-/colons, periods, </w:t>
-      </w:r>
-      <w:proofErr w:type="gramStart"/>
-      <w:r>
-        <w:t>question</w:t>
-      </w:r>
-      <w:proofErr w:type="gramEnd"/>
-      <w:r>
-        <w:t xml:space="preserve"> and exclamation marks are located within quotation marks only when a complete thought or name is cited, such as a title or full quotation. When quotation marks are used, instead of a bold or italic typeface, to highlight a word or phrase, punctuation should appear outside of the quotation marks. A parenthetical phrase or statement at the end of a sentence is punctuated outside of the closing parenthesis (like this). (A parenthetical sentence is punctuated within the parentheses.)</w:t>
+        <w:t>In American English, commas, semi-/colons, periods, question and exclamation marks are located within quotation marks only when a complete thought or name is cited, such as a title or full quotation. When quotation marks are used, instead of a bold or italic typeface, to highlight a word or phrase, punctuation should appear outside of the quotation marks. A parenthetical phrase or statement at the end of a sentence is punctuated outside of the closing parenthesis (like this). (A parenthetical sentence is punctuated within the parentheses.)</w:t>
       </w:r>
     </w:p>
     <w:p>
@@ -914,15 +873,7 @@
         <w:pStyle w:val="bulletlist"/>
       </w:pPr>
       <w:r>
-        <w:t>The abbreviation “</w:t>
-      </w:r>
-      <w:proofErr w:type="gramStart"/>
-      <w:r>
-        <w:t>i.e.</w:t>
-      </w:r>
-      <w:proofErr w:type="gramEnd"/>
-      <w:r>
-        <w:t>” means “that is”, and the abbreviation “e.g.” means “for example”.</w:t>
+        <w:t>The abbreviation “i.e.” means “that is”, and the abbreviation “e.g.” means “for example”.</w:t>
       </w:r>
     </w:p>
     <w:p>
@@ -944,15 +895,7 @@
     </w:p>
     <w:p>
       <w:r>
-        <w:t xml:space="preserve">After the text edit has been completed, the paper is ready for the template. Duplicate the template file by using the Save As command, and use the naming convention prescribed by your conference for the name of your paper. In this newly created file, highlight </w:t>
-      </w:r>
-      <w:proofErr w:type="gramStart"/>
-      <w:r>
-        <w:t>all of</w:t>
-      </w:r>
-      <w:proofErr w:type="gramEnd"/>
-      <w:r>
-        <w:t xml:space="preserve"> the contents and import your prepared text file. You are now ready to style your paper; use the scroll down window </w:t>
+        <w:t xml:space="preserve">After the text edit has been completed, the paper is ready for the template. Duplicate the template file by using the Save As command, and use the naming convention prescribed by your conference for the name of your paper. In this newly created file, highlight all of the contents and import your prepared text file. You are now ready to style your paper; use the scroll down window </w:t>
       </w:r>
       <w:r>
         <w:t>in the</w:t>
@@ -1132,15 +1075,7 @@
         <w:t xml:space="preserve">References </w:t>
       </w:r>
       <w:r>
-        <w:t xml:space="preserve">and, for these, the correct style to use is “Heading 5”. Use “figure caption” for your Figure captions, and “table head” for your table title. Run-in heads, such as “Abstract”, will require you to apply a style (in this case, italic) in addition to the style provided by the </w:t>
-      </w:r>
-      <w:proofErr w:type="gramStart"/>
-      <w:r>
-        <w:t>drop down</w:t>
-      </w:r>
-      <w:proofErr w:type="gramEnd"/>
-      <w:r>
-        <w:t xml:space="preserve"> menu to differentiate the head from the text.</w:t>
+        <w:t>and, for these, the correct style to use is “Heading 5”. Use “figure caption” for your Figure captions, and “table head” for your table title. Run-in heads, such as “Abstract”, will require you to apply a style (in this case, italic) in addition to the style provided by the drop down menu to differentiate the head from the text.</w:t>
       </w:r>
     </w:p>
     <w:p>
@@ -1505,7 +1440,7 @@
                 <v:stroke joinstyle="miter"/>
                 <v:path gradientshapeok="t" o:connecttype="rect"/>
               </v:shapetype>
-              <v:shape id="Text Box 2" o:spid="_x0000_s1026" type="#_x0000_t202" style="position:absolute;left:0;text-align:left;margin-left:0;margin-top:4.75pt;width:252pt;height:90pt;z-index:-251658752;visibility:visible;mso-wrap-style:square;mso-width-percent:0;mso-height-percent:0;mso-wrap-distance-left:9pt;mso-wrap-distance-top:0;mso-wrap-distance-right:9pt;mso-wrap-distance-bottom:0;mso-position-horizontal:absolute;mso-position-horizontal-relative:text;mso-position-vertical:absolute;mso-position-vertical-relative:text;mso-width-percent:0;mso-height-percent:0;mso-width-relative:page;mso-height-relative:page;v-text-anchor:top" o:gfxdata="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">
+              <v:shape id="Text Box 2" o:spid="_x0000_s1026" type="#_x0000_t202" style="position:absolute;left:0;text-align:left;margin-left:0;margin-top:4.75pt;width:252pt;height:90pt;z-index:-251658752;visibility:visible;mso-wrap-style:square;mso-width-percent:0;mso-height-percent:0;mso-wrap-distance-left:9pt;mso-wrap-distance-top:0;mso-wrap-distance-right:9pt;mso-wrap-distance-bottom:0;mso-position-horizontal:absolute;mso-position-horizontal-relative:text;mso-position-vertical:absolute;mso-position-vertical-relative:text;mso-width-percent:0;mso-height-percent:0;mso-width-relative:page;mso-height-relative:page;v-text-anchor:top" o:gfxdata="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">
                 <v:textbox>
                   <w:txbxContent>
                     <w:p>
@@ -1562,23 +1497,7 @@
     <w:p>
       <w:r>
         <w:lastRenderedPageBreak/>
-        <w:t xml:space="preserve">Figure Labels: Use </w:t>
-      </w:r>
-      <w:proofErr w:type="gramStart"/>
-      <w:r>
-        <w:t>8 point</w:t>
-      </w:r>
-      <w:proofErr w:type="gramEnd"/>
-      <w:r>
-        <w:t xml:space="preserve"> Times New Roman for Figure labels. Use words rather than symbols or abbreviations when writing Figure axis labels to avoid confusing the reader. As an example, write the quantity “Magnetization”, or “Magnetization, M”, not just “M”. If including units in the label, present them within parentheses. Do not label axes only with units. In the example, write “Magnetization (A/m)” or “Magnetization {A[</w:t>
-      </w:r>
-      <w:proofErr w:type="gramStart"/>
-      <w:r>
-        <w:t>m(</w:t>
-      </w:r>
-      <w:proofErr w:type="gramEnd"/>
-      <w:r>
-        <w:t>1)]}”, not just “A/m”. Do not label axes with a ratio of quantities and units. For example, write “Temperature (K)”, not “Temperature/K”.</w:t>
+        <w:t>Figure Labels: Use 8 point Times New Roman for Figure labels. Use words rather than symbols or abbreviations when writing Figure axis labels to avoid confusing the reader. As an example, write the quantity “Magnetization”, or “Magnetization, M”, not just “M”. If including units in the label, present them within parentheses. Do not label axes only with units. In the example, write “Magnetization (A/m)” or “Magnetization {A[m(1)]}”, not just “A/m”. Do not label axes with a ratio of quantities and units. For example, write “Temperature (K)”, not “Temperature/K”.</w:t>
       </w:r>
     </w:p>
     <w:p>

</xml_diff>